<commit_message>
Continuata KB e corretto file Analisi
</commit_message>
<xml_diff>
--- a/ANALISI Artificial Intelligence COMPLETO.docx
+++ b/ANALISI Artificial Intelligence COMPLETO.docx
@@ -1282,16 +1282,15 @@
           <w:sz w:val="28"/>
           <w:szCs w:val="28"/>
         </w:rPr>
-        <w:t xml:space="preserve"> (si, no</w:t>
-      </w:r>
-      <w:r>
-        <w:rPr>
-          <w:strike/>
-          <w:color w:val="000000" w:themeColor="text1"/>
-          <w:sz w:val="28"/>
-          <w:szCs w:val="28"/>
-        </w:rPr>
-        <w:t>, a volte</w:t>
+        <w:t xml:space="preserve"> (</w:t>
+      </w:r>
+      <w:r>
+        <w:rPr>
+          <w:color w:val="000000" w:themeColor="text1"/>
+          <w:sz w:val="28"/>
+          <w:szCs w:val="28"/>
+        </w:rPr>
+        <w:t>Vero, Falso</w:t>
       </w:r>
       <w:r>
         <w:rPr>
@@ -1361,41 +1360,39 @@
           <w:sz w:val="28"/>
           <w:szCs w:val="28"/>
         </w:rPr>
-        <w:t>domanda indovinello giallo</w:t>
-      </w:r>
-      <w:r>
-        <w:rPr>
-          <w:color w:val="000000" w:themeColor="text1"/>
-          <w:sz w:val="28"/>
-          <w:szCs w:val="28"/>
-        </w:rPr>
-        <w:t xml:space="preserve"> [utile per capire se lo studente è propenso al </w:t>
-      </w:r>
-      <w:proofErr w:type="spellStart"/>
-      <w:r>
-        <w:rPr>
-          <w:color w:val="000000" w:themeColor="text1"/>
-          <w:sz w:val="28"/>
-          <w:szCs w:val="28"/>
-        </w:rPr>
-        <w:t>problem</w:t>
-      </w:r>
-      <w:proofErr w:type="spellEnd"/>
-      <w:r>
-        <w:rPr>
-          <w:color w:val="000000" w:themeColor="text1"/>
-          <w:sz w:val="28"/>
-          <w:szCs w:val="28"/>
-        </w:rPr>
-        <w:t xml:space="preserve"> solving come metodo di apprendimento]</w:t>
-      </w:r>
-      <w:r>
-        <w:rPr>
-          <w:color w:val="000000" w:themeColor="text1"/>
-          <w:sz w:val="28"/>
-          <w:szCs w:val="28"/>
-        </w:rPr>
-        <w:t xml:space="preserve"> (si, no)</w:t>
+        <w:t>Preferisci materie umanistiche o scientifiche?</w:t>
+      </w:r>
+      <w:r>
+        <w:rPr>
+          <w:color w:val="000000" w:themeColor="text1"/>
+          <w:sz w:val="28"/>
+          <w:szCs w:val="28"/>
+        </w:rPr>
+        <w:t xml:space="preserve"> [utile per capire se lo studente è propenso all’utilizzo di libri e documenti come metodo di apprendimento</w:t>
+      </w:r>
+      <w:r>
+        <w:rPr>
+          <w:color w:val="000000" w:themeColor="text1"/>
+          <w:sz w:val="28"/>
+          <w:szCs w:val="28"/>
+        </w:rPr>
+        <w:t>, simulazione e dimostrazione in caso di scientifiche</w:t>
+      </w:r>
+      <w:r>
+        <w:rPr>
+          <w:color w:val="000000" w:themeColor="text1"/>
+          <w:sz w:val="28"/>
+          <w:szCs w:val="28"/>
+        </w:rPr>
+        <w:t>]</w:t>
+      </w:r>
+      <w:r>
+        <w:rPr>
+          <w:color w:val="000000" w:themeColor="text1"/>
+          <w:sz w:val="28"/>
+          <w:szCs w:val="28"/>
+        </w:rPr>
+        <w:t xml:space="preserve"> (umanistiche, scientifiche)</w:t>
       </w:r>
     </w:p>
     <w:p>
@@ -1418,39 +1415,31 @@
           <w:sz w:val="28"/>
           <w:szCs w:val="28"/>
         </w:rPr>
-        <w:t>Preferisci materie umanistiche o scientifiche?</w:t>
-      </w:r>
-      <w:r>
-        <w:rPr>
-          <w:color w:val="000000" w:themeColor="text1"/>
-          <w:sz w:val="28"/>
-          <w:szCs w:val="28"/>
-        </w:rPr>
-        <w:t xml:space="preserve"> [utile per capire se lo studente è propenso all’utilizzo di libri e documenti come metodo di apprendimento</w:t>
-      </w:r>
-      <w:r>
-        <w:rPr>
-          <w:color w:val="000000" w:themeColor="text1"/>
-          <w:sz w:val="28"/>
-          <w:szCs w:val="28"/>
-        </w:rPr>
-        <w:t>, simulazione e dimostrazione in caso di scientifiche</w:t>
-      </w:r>
-      <w:r>
-        <w:rPr>
-          <w:color w:val="000000" w:themeColor="text1"/>
-          <w:sz w:val="28"/>
-          <w:szCs w:val="28"/>
-        </w:rPr>
-        <w:t>]</w:t>
-      </w:r>
-      <w:r>
-        <w:rPr>
-          <w:color w:val="000000" w:themeColor="text1"/>
-          <w:sz w:val="28"/>
-          <w:szCs w:val="28"/>
-        </w:rPr>
-        <w:t xml:space="preserve"> (umanistiche, scientifiche)</w:t>
+        <w:t>Ascolti podcast e musica?</w:t>
+      </w:r>
+      <w:r>
+        <w:rPr>
+          <w:color w:val="000000" w:themeColor="text1"/>
+          <w:sz w:val="28"/>
+          <w:szCs w:val="28"/>
+        </w:rPr>
+        <w:t xml:space="preserve"> </w:t>
+      </w:r>
+      <w:r>
+        <w:rPr>
+          <w:color w:val="000000" w:themeColor="text1"/>
+          <w:sz w:val="28"/>
+          <w:szCs w:val="28"/>
+        </w:rPr>
+        <w:t>[utile per capire se lo studente è propenso all’utilizzo di audio come metodo di apprendimento]</w:t>
+      </w:r>
+      <w:r>
+        <w:rPr>
+          <w:color w:val="000000" w:themeColor="text1"/>
+          <w:sz w:val="28"/>
+          <w:szCs w:val="28"/>
+        </w:rPr>
+        <w:t xml:space="preserve"> (si, no)</w:t>
       </w:r>
     </w:p>
     <w:p>
@@ -1473,7 +1462,7 @@
           <w:sz w:val="28"/>
           <w:szCs w:val="28"/>
         </w:rPr>
-        <w:t>Ascolti podcast e musica?</w:t>
+        <w:t>Credi che siano utili interventi di specialisti?</w:t>
       </w:r>
       <w:r>
         <w:rPr>
@@ -1489,7 +1478,7 @@
           <w:sz w:val="28"/>
           <w:szCs w:val="28"/>
         </w:rPr>
-        <w:t>[utile per capire se lo studente è propenso all’utilizzo di audio come metodo di apprendimento]</w:t>
+        <w:t>[utile per capire se lo studente è propenso all’utilizzo di audio e /o video come metodo di apprendimento]</w:t>
       </w:r>
       <w:r>
         <w:rPr>
@@ -1520,31 +1509,79 @@
           <w:sz w:val="28"/>
           <w:szCs w:val="28"/>
         </w:rPr>
-        <w:t>Credi che siano utili interventi di specialisti?</w:t>
-      </w:r>
-      <w:r>
-        <w:rPr>
-          <w:color w:val="000000" w:themeColor="text1"/>
-          <w:sz w:val="28"/>
-          <w:szCs w:val="28"/>
-        </w:rPr>
-        <w:t xml:space="preserve"> </w:t>
-      </w:r>
-      <w:r>
-        <w:rPr>
-          <w:color w:val="000000" w:themeColor="text1"/>
-          <w:sz w:val="28"/>
-          <w:szCs w:val="28"/>
-        </w:rPr>
-        <w:t>[utile per capire se lo studente è propenso all’utilizzo di audio e /o video come metodo di apprendimento]</w:t>
-      </w:r>
-      <w:r>
-        <w:rPr>
-          <w:color w:val="000000" w:themeColor="text1"/>
-          <w:sz w:val="28"/>
-          <w:szCs w:val="28"/>
-        </w:rPr>
-        <w:t xml:space="preserve"> (si, no)</w:t>
+        <w:t>Quando studi un argomento</w:t>
+      </w:r>
+      <w:r>
+        <w:rPr>
+          <w:color w:val="000000" w:themeColor="text1"/>
+          <w:sz w:val="28"/>
+          <w:szCs w:val="28"/>
+        </w:rPr>
+        <w:t xml:space="preserve"> di solito</w:t>
+      </w:r>
+      <w:r>
+        <w:rPr>
+          <w:color w:val="000000" w:themeColor="text1"/>
+          <w:sz w:val="28"/>
+          <w:szCs w:val="28"/>
+        </w:rPr>
+        <w:t xml:space="preserve"> sei interessato ad appro</w:t>
+      </w:r>
+      <w:r>
+        <w:rPr>
+          <w:color w:val="000000" w:themeColor="text1"/>
+          <w:sz w:val="28"/>
+          <w:szCs w:val="28"/>
+        </w:rPr>
+        <w:t xml:space="preserve">fondire </w:t>
+      </w:r>
+      <w:r>
+        <w:rPr>
+          <w:color w:val="000000" w:themeColor="text1"/>
+          <w:sz w:val="28"/>
+          <w:szCs w:val="28"/>
+        </w:rPr>
+        <w:t>tale</w:t>
+      </w:r>
+      <w:r>
+        <w:rPr>
+          <w:color w:val="000000" w:themeColor="text1"/>
+          <w:sz w:val="28"/>
+          <w:szCs w:val="28"/>
+        </w:rPr>
+        <w:t xml:space="preserve"> argoment</w:t>
+      </w:r>
+      <w:r>
+        <w:rPr>
+          <w:color w:val="000000" w:themeColor="text1"/>
+          <w:sz w:val="28"/>
+          <w:szCs w:val="28"/>
+        </w:rPr>
+        <w:t>o</w:t>
+      </w:r>
+      <w:r>
+        <w:rPr>
+          <w:color w:val="000000" w:themeColor="text1"/>
+          <w:sz w:val="28"/>
+          <w:szCs w:val="28"/>
+        </w:rPr>
+        <w:t>?</w:t>
+      </w:r>
+      <w:r>
+        <w:rPr>
+          <w:color w:val="000000" w:themeColor="text1"/>
+          <w:sz w:val="28"/>
+          <w:szCs w:val="28"/>
+        </w:rPr>
+        <w:t xml:space="preserve"> [utile per capire se lo studente è propenso all’interdisciplinarità, libri e documenti come metodo di apprendimento]</w:t>
+      </w:r>
+      <w:r>
+        <w:rPr>
+          <w:color w:val="000000" w:themeColor="text1"/>
+          <w:sz w:val="28"/>
+          <w:szCs w:val="28"/>
+        </w:rPr>
+        <w:t xml:space="preserve"> (si, no, a volte)</w:t>
       </w:r>
     </w:p>
     <w:p>
@@ -1567,79 +1604,24 @@
           <w:sz w:val="28"/>
           <w:szCs w:val="28"/>
         </w:rPr>
-        <w:t>Quando studi un argomento</w:t>
-      </w:r>
-      <w:r>
-        <w:rPr>
-          <w:color w:val="000000" w:themeColor="text1"/>
-          <w:sz w:val="28"/>
-          <w:szCs w:val="28"/>
-        </w:rPr>
-        <w:t xml:space="preserve"> di solito</w:t>
-      </w:r>
-      <w:r>
-        <w:rPr>
-          <w:color w:val="000000" w:themeColor="text1"/>
-          <w:sz w:val="28"/>
-          <w:szCs w:val="28"/>
-        </w:rPr>
-        <w:t xml:space="preserve"> sei interessato ad appro</w:t>
-      </w:r>
-      <w:r>
-        <w:rPr>
-          <w:color w:val="000000" w:themeColor="text1"/>
-          <w:sz w:val="28"/>
-          <w:szCs w:val="28"/>
-        </w:rPr>
-        <w:t xml:space="preserve">fondire </w:t>
-      </w:r>
-      <w:r>
-        <w:rPr>
-          <w:color w:val="000000" w:themeColor="text1"/>
-          <w:sz w:val="28"/>
-          <w:szCs w:val="28"/>
-        </w:rPr>
-        <w:t>tale</w:t>
-      </w:r>
-      <w:r>
-        <w:rPr>
-          <w:color w:val="000000" w:themeColor="text1"/>
-          <w:sz w:val="28"/>
-          <w:szCs w:val="28"/>
-        </w:rPr>
-        <w:t xml:space="preserve"> argoment</w:t>
-      </w:r>
-      <w:r>
-        <w:rPr>
-          <w:color w:val="000000" w:themeColor="text1"/>
-          <w:sz w:val="28"/>
-          <w:szCs w:val="28"/>
-        </w:rPr>
-        <w:t>o</w:t>
-      </w:r>
-      <w:r>
-        <w:rPr>
-          <w:color w:val="000000" w:themeColor="text1"/>
-          <w:sz w:val="28"/>
-          <w:szCs w:val="28"/>
-        </w:rPr>
-        <w:t>?</w:t>
-      </w:r>
-      <w:r>
-        <w:rPr>
-          <w:color w:val="000000" w:themeColor="text1"/>
-          <w:sz w:val="28"/>
-          <w:szCs w:val="28"/>
-        </w:rPr>
-        <w:t xml:space="preserve"> [utile per capire se lo studente è propenso all’interdisciplinarità, libri e documenti come metodo di apprendimento]</w:t>
-      </w:r>
-      <w:r>
-        <w:rPr>
-          <w:color w:val="000000" w:themeColor="text1"/>
-          <w:sz w:val="28"/>
-          <w:szCs w:val="28"/>
-        </w:rPr>
-        <w:t xml:space="preserve"> (si, no, a volte)</w:t>
+        <w:lastRenderedPageBreak/>
+        <w:t>Durante la spiegazione del docente sei propenso a interagire con lui e a fare domande?</w:t>
+      </w:r>
+      <w:r>
+        <w:rPr>
+          <w:color w:val="000000" w:themeColor="text1"/>
+          <w:sz w:val="28"/>
+          <w:szCs w:val="28"/>
+        </w:rPr>
+        <w:t xml:space="preserve"> [utile per capire se lo studente preferisce un approccio tutoriale]</w:t>
+      </w:r>
+      <w:r>
+        <w:rPr>
+          <w:color w:val="000000" w:themeColor="text1"/>
+          <w:sz w:val="28"/>
+          <w:szCs w:val="28"/>
+        </w:rPr>
+        <w:t xml:space="preserve"> (si, no)</w:t>
       </w:r>
     </w:p>
     <w:p>
@@ -1662,24 +1644,71 @@
           <w:sz w:val="28"/>
           <w:szCs w:val="28"/>
         </w:rPr>
-        <w:lastRenderedPageBreak/>
-        <w:t>Durante la spiegazione del docente sei propenso a interagire con lui e a fare domande?</w:t>
-      </w:r>
-      <w:r>
-        <w:rPr>
-          <w:color w:val="000000" w:themeColor="text1"/>
-          <w:sz w:val="28"/>
-          <w:szCs w:val="28"/>
-        </w:rPr>
-        <w:t xml:space="preserve"> [utile per capire se lo studente preferisce un approccio tutoriale]</w:t>
-      </w:r>
-      <w:r>
-        <w:rPr>
-          <w:color w:val="000000" w:themeColor="text1"/>
-          <w:sz w:val="28"/>
-          <w:szCs w:val="28"/>
-        </w:rPr>
-        <w:t xml:space="preserve"> (si, no, a volte)</w:t>
+        <w:t xml:space="preserve">Preferisci le verifiche </w:t>
+      </w:r>
+      <w:r>
+        <w:rPr>
+          <w:color w:val="000000" w:themeColor="text1"/>
+          <w:sz w:val="28"/>
+          <w:szCs w:val="28"/>
+        </w:rPr>
+        <w:t>settimanali o semestrale</w:t>
+      </w:r>
+      <w:r>
+        <w:rPr>
+          <w:color w:val="000000" w:themeColor="text1"/>
+          <w:sz w:val="28"/>
+          <w:szCs w:val="28"/>
+        </w:rPr>
+        <w:t>?</w:t>
+      </w:r>
+      <w:r>
+        <w:rPr>
+          <w:color w:val="000000" w:themeColor="text1"/>
+          <w:sz w:val="28"/>
+          <w:szCs w:val="28"/>
+        </w:rPr>
+        <w:t xml:space="preserve"> [utile per capire se lo studente preferisce </w:t>
+      </w:r>
+      <w:r>
+        <w:rPr>
+          <w:color w:val="000000" w:themeColor="text1"/>
+          <w:sz w:val="28"/>
+          <w:szCs w:val="28"/>
+        </w:rPr>
+        <w:t>la simulazione</w:t>
+      </w:r>
+      <w:r>
+        <w:rPr>
+          <w:color w:val="000000" w:themeColor="text1"/>
+          <w:sz w:val="28"/>
+          <w:szCs w:val="28"/>
+        </w:rPr>
+        <w:t>]</w:t>
+      </w:r>
+      <w:r>
+        <w:rPr>
+          <w:color w:val="000000" w:themeColor="text1"/>
+          <w:sz w:val="28"/>
+          <w:szCs w:val="28"/>
+        </w:rPr>
+        <w:t xml:space="preserve"> (</w:t>
+      </w:r>
+      <w:r>
+        <w:rPr>
+          <w:color w:val="000000" w:themeColor="text1"/>
+          <w:sz w:val="28"/>
+          <w:szCs w:val="28"/>
+        </w:rPr>
+        <w:t>Settimanali, Semestrali</w:t>
+      </w:r>
+      <w:r>
+        <w:rPr>
+          <w:color w:val="000000" w:themeColor="text1"/>
+          <w:sz w:val="28"/>
+          <w:szCs w:val="28"/>
+        </w:rPr>
+        <w:t>)</w:t>
       </w:r>
     </w:p>
     <w:p>
@@ -1702,55 +1731,63 @@
           <w:sz w:val="28"/>
           <w:szCs w:val="28"/>
         </w:rPr>
-        <w:t xml:space="preserve">Preferisci le verifiche </w:t>
-      </w:r>
-      <w:r>
-        <w:rPr>
-          <w:color w:val="000000" w:themeColor="text1"/>
-          <w:sz w:val="28"/>
-          <w:szCs w:val="28"/>
-        </w:rPr>
-        <w:t>settimanali o semestrale</w:t>
-      </w:r>
-      <w:r>
-        <w:rPr>
-          <w:color w:val="000000" w:themeColor="text1"/>
-          <w:sz w:val="28"/>
-          <w:szCs w:val="28"/>
-        </w:rPr>
-        <w:t>?</w:t>
-      </w:r>
-      <w:r>
-        <w:rPr>
-          <w:color w:val="000000" w:themeColor="text1"/>
-          <w:sz w:val="28"/>
-          <w:szCs w:val="28"/>
-        </w:rPr>
-        <w:t xml:space="preserve"> [utile per capire se lo studente preferisce </w:t>
-      </w:r>
-      <w:r>
-        <w:rPr>
-          <w:color w:val="000000" w:themeColor="text1"/>
-          <w:sz w:val="28"/>
-          <w:szCs w:val="28"/>
-        </w:rPr>
-        <w:t>la simulazione</w:t>
-      </w:r>
-      <w:r>
-        <w:rPr>
-          <w:color w:val="000000" w:themeColor="text1"/>
-          <w:sz w:val="28"/>
-          <w:szCs w:val="28"/>
-        </w:rPr>
-        <w:t>]</w:t>
-      </w:r>
-      <w:r>
-        <w:rPr>
-          <w:color w:val="000000" w:themeColor="text1"/>
-          <w:sz w:val="28"/>
-          <w:szCs w:val="28"/>
-        </w:rPr>
-        <w:t xml:space="preserve"> (si, no)</w:t>
+        <w:t>Preferisci i libri cartacei o gli ebook?</w:t>
+      </w:r>
+      <w:r>
+        <w:rPr>
+          <w:color w:val="000000" w:themeColor="text1"/>
+          <w:sz w:val="28"/>
+          <w:szCs w:val="28"/>
+        </w:rPr>
+        <w:t xml:space="preserve"> </w:t>
+      </w:r>
+      <w:r>
+        <w:rPr>
+          <w:color w:val="000000" w:themeColor="text1"/>
+          <w:sz w:val="28"/>
+          <w:szCs w:val="28"/>
+        </w:rPr>
+        <w:t>[utile per capire se lo studente preferisce documenti o libri]</w:t>
+      </w:r>
+      <w:r>
+        <w:rPr>
+          <w:color w:val="000000" w:themeColor="text1"/>
+          <w:sz w:val="28"/>
+          <w:szCs w:val="28"/>
+        </w:rPr>
+        <w:t xml:space="preserve"> (</w:t>
+      </w:r>
+      <w:r>
+        <w:rPr>
+          <w:color w:val="000000" w:themeColor="text1"/>
+          <w:sz w:val="28"/>
+          <w:szCs w:val="28"/>
+        </w:rPr>
+        <w:t>C</w:t>
+      </w:r>
+      <w:r>
+        <w:rPr>
+          <w:color w:val="000000" w:themeColor="text1"/>
+          <w:sz w:val="28"/>
+          <w:szCs w:val="28"/>
+        </w:rPr>
+        <w:t xml:space="preserve">artacei, </w:t>
+      </w:r>
+      <w:r>
+        <w:rPr>
+          <w:color w:val="000000" w:themeColor="text1"/>
+          <w:sz w:val="28"/>
+          <w:szCs w:val="28"/>
+        </w:rPr>
+        <w:t>E</w:t>
+      </w:r>
+      <w:r>
+        <w:rPr>
+          <w:color w:val="000000" w:themeColor="text1"/>
+          <w:sz w:val="28"/>
+          <w:szCs w:val="28"/>
+        </w:rPr>
+        <w:t>book)</w:t>
       </w:r>
     </w:p>
     <w:p>
@@ -1773,7 +1810,23 @@
           <w:sz w:val="28"/>
           <w:szCs w:val="28"/>
         </w:rPr>
-        <w:t>Preferisci i libri cartacei o gli ebook?</w:t>
+        <w:t>Preferisci libri cartacei</w:t>
+      </w:r>
+      <w:r>
+        <w:rPr>
+          <w:color w:val="000000" w:themeColor="text1"/>
+          <w:sz w:val="28"/>
+          <w:szCs w:val="28"/>
+        </w:rPr>
+        <w:t>/documenti</w:t>
+      </w:r>
+      <w:r>
+        <w:rPr>
+          <w:color w:val="000000" w:themeColor="text1"/>
+          <w:sz w:val="28"/>
+          <w:szCs w:val="28"/>
+        </w:rPr>
+        <w:t xml:space="preserve"> o audiolibri?</w:t>
       </w:r>
       <w:r>
         <w:rPr>
@@ -1789,15 +1842,47 @@
           <w:sz w:val="28"/>
           <w:szCs w:val="28"/>
         </w:rPr>
-        <w:t>[utile per capire se lo studente preferisce documenti o libri]</w:t>
-      </w:r>
-      <w:r>
-        <w:rPr>
-          <w:color w:val="000000" w:themeColor="text1"/>
-          <w:sz w:val="28"/>
-          <w:szCs w:val="28"/>
-        </w:rPr>
-        <w:t xml:space="preserve"> (cartacei, ebook)</w:t>
+        <w:t>[utile per capire se lo studente preferisce libri o audio/video]</w:t>
+      </w:r>
+      <w:r>
+        <w:rPr>
+          <w:color w:val="000000" w:themeColor="text1"/>
+          <w:sz w:val="28"/>
+          <w:szCs w:val="28"/>
+        </w:rPr>
+        <w:t xml:space="preserve"> (</w:t>
+      </w:r>
+      <w:r>
+        <w:rPr>
+          <w:color w:val="000000" w:themeColor="text1"/>
+          <w:sz w:val="28"/>
+          <w:szCs w:val="28"/>
+        </w:rPr>
+        <w:t>D</w:t>
+      </w:r>
+      <w:r>
+        <w:rPr>
+          <w:color w:val="000000" w:themeColor="text1"/>
+          <w:sz w:val="28"/>
+          <w:szCs w:val="28"/>
+        </w:rPr>
+        <w:t xml:space="preserve">ocumenti, </w:t>
+      </w:r>
+      <w:r>
+        <w:rPr>
+          <w:color w:val="000000" w:themeColor="text1"/>
+          <w:sz w:val="28"/>
+          <w:szCs w:val="28"/>
+        </w:rPr>
+        <w:t>A</w:t>
+      </w:r>
+      <w:r>
+        <w:rPr>
+          <w:color w:val="000000" w:themeColor="text1"/>
+          <w:sz w:val="28"/>
+          <w:szCs w:val="28"/>
+        </w:rPr>
+        <w:t>udiolibri)</w:t>
       </w:r>
     </w:p>
     <w:p>
@@ -1820,47 +1905,55 @@
           <w:sz w:val="28"/>
           <w:szCs w:val="28"/>
         </w:rPr>
-        <w:t>Preferisci libri cartacei</w:t>
-      </w:r>
-      <w:r>
-        <w:rPr>
-          <w:color w:val="000000" w:themeColor="text1"/>
-          <w:sz w:val="28"/>
-          <w:szCs w:val="28"/>
-        </w:rPr>
-        <w:t>/documenti</w:t>
-      </w:r>
-      <w:r>
-        <w:rPr>
-          <w:color w:val="000000" w:themeColor="text1"/>
-          <w:sz w:val="28"/>
-          <w:szCs w:val="28"/>
-        </w:rPr>
-        <w:t xml:space="preserve"> o audiolibri?</w:t>
-      </w:r>
-      <w:r>
-        <w:rPr>
-          <w:color w:val="000000" w:themeColor="text1"/>
-          <w:sz w:val="28"/>
-          <w:szCs w:val="28"/>
-        </w:rPr>
-        <w:t xml:space="preserve"> </w:t>
-      </w:r>
-      <w:r>
-        <w:rPr>
-          <w:color w:val="000000" w:themeColor="text1"/>
-          <w:sz w:val="28"/>
-          <w:szCs w:val="28"/>
-        </w:rPr>
-        <w:t>[utile per capire se lo studente preferisce libri o audio/video]</w:t>
-      </w:r>
-      <w:r>
-        <w:rPr>
-          <w:color w:val="000000" w:themeColor="text1"/>
-          <w:sz w:val="28"/>
-          <w:szCs w:val="28"/>
-        </w:rPr>
-        <w:t xml:space="preserve"> (libri/documenti, audiolibri)</w:t>
+        <w:t>Durante lo svolgimento degli esercizi in classe preferisci che li svolga il docente o gli studenti?</w:t>
+      </w:r>
+      <w:r>
+        <w:rPr>
+          <w:color w:val="000000" w:themeColor="text1"/>
+          <w:sz w:val="28"/>
+          <w:szCs w:val="28"/>
+        </w:rPr>
+        <w:t xml:space="preserve"> [utile per capire se lo studente preferisce l’approccio tutoriale o la simulazione]</w:t>
+      </w:r>
+      <w:r>
+        <w:rPr>
+          <w:color w:val="000000" w:themeColor="text1"/>
+          <w:sz w:val="28"/>
+          <w:szCs w:val="28"/>
+        </w:rPr>
+        <w:t xml:space="preserve"> (</w:t>
+      </w:r>
+      <w:r>
+        <w:rPr>
+          <w:color w:val="000000" w:themeColor="text1"/>
+          <w:sz w:val="28"/>
+          <w:szCs w:val="28"/>
+        </w:rPr>
+        <w:t>D</w:t>
+      </w:r>
+      <w:r>
+        <w:rPr>
+          <w:color w:val="000000" w:themeColor="text1"/>
+          <w:sz w:val="28"/>
+          <w:szCs w:val="28"/>
+        </w:rPr>
+        <w:t xml:space="preserve">ocente, </w:t>
+      </w:r>
+      <w:r>
+        <w:rPr>
+          <w:color w:val="000000" w:themeColor="text1"/>
+          <w:sz w:val="28"/>
+          <w:szCs w:val="28"/>
+        </w:rPr>
+        <w:t>S</w:t>
+      </w:r>
+      <w:r>
+        <w:rPr>
+          <w:color w:val="000000" w:themeColor="text1"/>
+          <w:sz w:val="28"/>
+          <w:szCs w:val="28"/>
+        </w:rPr>
+        <w:t>tudenti)</w:t>
       </w:r>
     </w:p>
     <w:p>
@@ -1883,23 +1976,7 @@
           <w:sz w:val="28"/>
           <w:szCs w:val="28"/>
         </w:rPr>
-        <w:t>Quanto spesso usi il computer?</w:t>
-      </w:r>
-      <w:r>
-        <w:rPr>
-          <w:color w:val="000000" w:themeColor="text1"/>
-          <w:sz w:val="28"/>
-          <w:szCs w:val="28"/>
-        </w:rPr>
-        <w:t xml:space="preserve"> [utile per capire se lo studente non preferisce libri cartacei]</w:t>
-      </w:r>
-      <w:r>
-        <w:rPr>
-          <w:color w:val="000000" w:themeColor="text1"/>
-          <w:sz w:val="28"/>
-          <w:szCs w:val="28"/>
-        </w:rPr>
-        <w:t xml:space="preserve"> (ogni giorno, ogni tre giorni, ogni 5 giorni, nessuno tra queste)</w:t>
+        <w:t>Quanto spesso usi il computer? [utile per capire se lo studente non preferisce libri cartacei] (ogni giorno, ogni tre giorni, nessuno tra queste)</w:t>
       </w:r>
     </w:p>
     <w:p>
@@ -1922,23 +1999,240 @@
           <w:sz w:val="28"/>
           <w:szCs w:val="28"/>
         </w:rPr>
-        <w:t>Durante lo svolgimento degli esercizi in classe preferisci che li svolga il docente o gli studenti?</w:t>
-      </w:r>
-      <w:r>
-        <w:rPr>
-          <w:color w:val="000000" w:themeColor="text1"/>
-          <w:sz w:val="28"/>
-          <w:szCs w:val="28"/>
-        </w:rPr>
-        <w:t xml:space="preserve"> [utile per capire se lo studente preferisce l’approccio tutoriale o la simulazione]</w:t>
-      </w:r>
-      <w:r>
-        <w:rPr>
-          <w:color w:val="000000" w:themeColor="text1"/>
-          <w:sz w:val="28"/>
-          <w:szCs w:val="28"/>
-        </w:rPr>
-        <w:t xml:space="preserve"> (docente, studenti)</w:t>
+        <w:t>Il cadavere di una donna è ancora riverso sul marciapiede. Ci sono quattro uomini indiziati per l’omicidio. Alle prime domande della polizia rispondono:</w:t>
+      </w:r>
+    </w:p>
+    <w:p>
+      <w:pPr>
+        <w:pStyle w:val="Paragrafoelenco"/>
+        <w:spacing w:after="120" w:line="240" w:lineRule="auto"/>
+        <w:ind w:left="644"/>
+        <w:rPr>
+          <w:color w:val="000000" w:themeColor="text1"/>
+          <w:sz w:val="28"/>
+          <w:szCs w:val="28"/>
+        </w:rPr>
+      </w:pPr>
+      <w:r>
+        <w:rPr>
+          <w:color w:val="000000" w:themeColor="text1"/>
+          <w:sz w:val="28"/>
+          <w:szCs w:val="28"/>
+        </w:rPr>
+        <w:t>ANTONIO: “Ho visto Carlo e Dario sul luogo del delitto, quindi uno di loro è l’assassino.”</w:t>
+      </w:r>
+    </w:p>
+    <w:p>
+      <w:pPr>
+        <w:pStyle w:val="Paragrafoelenco"/>
+        <w:spacing w:after="120" w:line="240" w:lineRule="auto"/>
+        <w:ind w:left="644"/>
+        <w:rPr>
+          <w:color w:val="000000" w:themeColor="text1"/>
+          <w:sz w:val="28"/>
+          <w:szCs w:val="28"/>
+        </w:rPr>
+      </w:pPr>
+      <w:r>
+        <w:rPr>
+          <w:color w:val="000000" w:themeColor="text1"/>
+          <w:sz w:val="28"/>
+          <w:szCs w:val="28"/>
+        </w:rPr>
+        <w:t>BERNARDO: “Non sono stato io.”</w:t>
+      </w:r>
+    </w:p>
+    <w:p>
+      <w:pPr>
+        <w:pStyle w:val="Paragrafoelenco"/>
+        <w:spacing w:after="120" w:line="240" w:lineRule="auto"/>
+        <w:ind w:left="644"/>
+        <w:rPr>
+          <w:color w:val="000000" w:themeColor="text1"/>
+          <w:sz w:val="28"/>
+          <w:szCs w:val="28"/>
+        </w:rPr>
+      </w:pPr>
+      <w:r>
+        <w:rPr>
+          <w:color w:val="000000" w:themeColor="text1"/>
+          <w:sz w:val="28"/>
+          <w:szCs w:val="28"/>
+        </w:rPr>
+        <w:t>CARLO: “E’ stato Dario. L’ho visto sparare!”</w:t>
+      </w:r>
+    </w:p>
+    <w:p>
+      <w:pPr>
+        <w:pStyle w:val="Paragrafoelenco"/>
+        <w:spacing w:after="120" w:line="240" w:lineRule="auto"/>
+        <w:ind w:left="644"/>
+        <w:rPr>
+          <w:color w:val="000000" w:themeColor="text1"/>
+          <w:sz w:val="28"/>
+          <w:szCs w:val="28"/>
+        </w:rPr>
+      </w:pPr>
+      <w:r>
+        <w:rPr>
+          <w:color w:val="000000" w:themeColor="text1"/>
+          <w:sz w:val="28"/>
+          <w:szCs w:val="28"/>
+        </w:rPr>
+        <w:t>DARIO: “E’ stato Bernardo. L’ho visto mentre fuggiva.”</w:t>
+      </w:r>
+    </w:p>
+    <w:p>
+      <w:pPr>
+        <w:pStyle w:val="Paragrafoelenco"/>
+        <w:spacing w:after="120" w:line="240" w:lineRule="auto"/>
+        <w:ind w:left="644"/>
+        <w:rPr>
+          <w:color w:val="000000" w:themeColor="text1"/>
+          <w:sz w:val="28"/>
+          <w:szCs w:val="28"/>
+        </w:rPr>
+      </w:pPr>
+      <w:r>
+        <w:rPr>
+          <w:color w:val="000000" w:themeColor="text1"/>
+          <w:sz w:val="28"/>
+          <w:szCs w:val="28"/>
+        </w:rPr>
+        <w:t>Se solo l’assassino ha mentito, chi è il colpevole?</w:t>
+      </w:r>
+      <w:r>
+        <w:rPr>
+          <w:color w:val="000000" w:themeColor="text1"/>
+          <w:sz w:val="28"/>
+          <w:szCs w:val="28"/>
+        </w:rPr>
+        <w:t xml:space="preserve"> (Antonio, Bernardo, Carlo, Dario)</w:t>
+      </w:r>
+    </w:p>
+    <w:p>
+      <w:pPr>
+        <w:pStyle w:val="Paragrafoelenco"/>
+        <w:numPr>
+          <w:ilvl w:val="0"/>
+          <w:numId w:val="4"/>
+        </w:numPr>
+        <w:spacing w:after="120" w:line="240" w:lineRule="auto"/>
+        <w:rPr>
+          <w:color w:val="000000" w:themeColor="text1"/>
+          <w:sz w:val="28"/>
+          <w:szCs w:val="28"/>
+        </w:rPr>
+      </w:pPr>
+      <w:r>
+        <w:rPr>
+          <w:color w:val="000000" w:themeColor="text1"/>
+          <w:sz w:val="28"/>
+          <w:szCs w:val="28"/>
+        </w:rPr>
+        <w:t>Durante la lezione, preferisci seguire attivamente ciò che dice l'insegnate o prendere notes?</w:t>
+      </w:r>
+      <w:r>
+        <w:rPr>
+          <w:color w:val="000000" w:themeColor="text1"/>
+          <w:sz w:val="28"/>
+          <w:szCs w:val="28"/>
+        </w:rPr>
+        <w:t>(</w:t>
+      </w:r>
+      <w:r>
+        <w:t xml:space="preserve"> </w:t>
+      </w:r>
+      <w:proofErr w:type="spellStart"/>
+      <w:r>
+        <w:rPr>
+          <w:color w:val="000000" w:themeColor="text1"/>
+          <w:sz w:val="28"/>
+          <w:szCs w:val="28"/>
+        </w:rPr>
+        <w:t>Seguire_attivamente</w:t>
+      </w:r>
+      <w:proofErr w:type="spellEnd"/>
+      <w:r>
+        <w:rPr>
+          <w:color w:val="000000" w:themeColor="text1"/>
+          <w:sz w:val="28"/>
+          <w:szCs w:val="28"/>
+        </w:rPr>
+        <w:t xml:space="preserve">, </w:t>
+      </w:r>
+      <w:proofErr w:type="spellStart"/>
+      <w:r>
+        <w:rPr>
+          <w:color w:val="000000" w:themeColor="text1"/>
+          <w:sz w:val="28"/>
+          <w:szCs w:val="28"/>
+        </w:rPr>
+        <w:t>Prendere_</w:t>
+      </w:r>
+      <w:r>
+        <w:rPr>
+          <w:color w:val="000000" w:themeColor="text1"/>
+          <w:sz w:val="28"/>
+          <w:szCs w:val="28"/>
+        </w:rPr>
+        <w:t>appunti</w:t>
+      </w:r>
+      <w:proofErr w:type="spellEnd"/>
+      <w:r>
+        <w:rPr>
+          <w:color w:val="000000" w:themeColor="text1"/>
+          <w:sz w:val="28"/>
+          <w:szCs w:val="28"/>
+        </w:rPr>
+        <w:t>)</w:t>
+      </w:r>
+    </w:p>
+    <w:p>
+      <w:pPr>
+        <w:pStyle w:val="Paragrafoelenco"/>
+        <w:numPr>
+          <w:ilvl w:val="0"/>
+          <w:numId w:val="4"/>
+        </w:numPr>
+        <w:spacing w:after="120" w:line="240" w:lineRule="auto"/>
+        <w:rPr>
+          <w:color w:val="000000" w:themeColor="text1"/>
+          <w:sz w:val="28"/>
+          <w:szCs w:val="28"/>
+        </w:rPr>
+      </w:pPr>
+      <w:r>
+        <w:rPr>
+          <w:color w:val="000000" w:themeColor="text1"/>
+          <w:sz w:val="28"/>
+          <w:szCs w:val="28"/>
+        </w:rPr>
+        <w:t xml:space="preserve">Ti piacciono i </w:t>
+      </w:r>
+      <w:r>
+        <w:rPr>
+          <w:color w:val="000000" w:themeColor="text1"/>
+          <w:sz w:val="28"/>
+          <w:szCs w:val="28"/>
+        </w:rPr>
+        <w:t>film</w:t>
+      </w:r>
+      <w:r>
+        <w:rPr>
+          <w:color w:val="000000" w:themeColor="text1"/>
+          <w:sz w:val="28"/>
+          <w:szCs w:val="28"/>
+        </w:rPr>
+        <w:t xml:space="preserve"> tratti da storie/situazioni vere?</w:t>
+      </w:r>
+      <w:r>
+        <w:rPr>
+          <w:color w:val="000000" w:themeColor="text1"/>
+          <w:sz w:val="28"/>
+          <w:szCs w:val="28"/>
+        </w:rPr>
+        <w:t xml:space="preserve"> (Si, No)</w:t>
       </w:r>
     </w:p>
     <w:p>
@@ -2188,6 +2482,7 @@
           <w:sz w:val="28"/>
           <w:szCs w:val="28"/>
         </w:rPr>
+        <w:lastRenderedPageBreak/>
         <w:t>stesso concetto definito in più modi</w:t>
       </w:r>
     </w:p>
@@ -2383,7 +2678,7 @@
           <w:szCs w:val="20"/>
           <w:lang w:eastAsia="it-IT"/>
         </w:rPr>
-        <w:t>Un materiale è multimediale</w:t>
+        <w:t>Un materiale è multimedia</w:t>
       </w:r>
       <w:r>
         <w:rPr>
@@ -2433,8 +2728,20 @@
           <w:szCs w:val="20"/>
           <w:lang w:eastAsia="it-IT"/>
         </w:rPr>
-        <w:t>Un materiale è documento</w:t>
-      </w:r>
+        <w:t xml:space="preserve">Un materiale è </w:t>
+      </w:r>
+      <w:proofErr w:type="spellStart"/>
+      <w:r>
+        <w:rPr>
+          <w:rFonts w:ascii="Courier New" w:eastAsia="Times New Roman" w:hAnsi="Courier New" w:cs="Courier New"/>
+          <w:color w:val="000000"/>
+          <w:sz w:val="20"/>
+          <w:szCs w:val="20"/>
+          <w:lang w:eastAsia="it-IT"/>
+        </w:rPr>
+        <w:t>document</w:t>
+      </w:r>
+      <w:proofErr w:type="spellEnd"/>
       <w:r>
         <w:rPr>
           <w:rFonts w:ascii="Courier New" w:eastAsia="Times New Roman" w:hAnsi="Courier New" w:cs="Courier New"/>
@@ -2494,27 +2801,7 @@
           <w:szCs w:val="20"/>
           <w:lang w:eastAsia="it-IT"/>
         </w:rPr>
-        <w:t>doc</w:t>
-      </w:r>
-      <w:r>
-        <w:rPr>
-          <w:rFonts w:ascii="Courier New" w:eastAsia="Times New Roman" w:hAnsi="Courier New" w:cs="Courier New"/>
-          <w:color w:val="000000"/>
-          <w:sz w:val="20"/>
-          <w:szCs w:val="20"/>
-          <w:lang w:eastAsia="it-IT"/>
-        </w:rPr>
-        <w:t>_</w:t>
-      </w:r>
-      <w:r>
-        <w:rPr>
-          <w:rFonts w:ascii="Courier New" w:eastAsia="Times New Roman" w:hAnsi="Courier New" w:cs="Courier New"/>
-          <w:color w:val="000000"/>
-          <w:sz w:val="20"/>
-          <w:szCs w:val="20"/>
-          <w:lang w:eastAsia="it-IT"/>
-        </w:rPr>
-        <w:t>supporto</w:t>
+        <w:t>sample_doc</w:t>
       </w:r>
       <w:proofErr w:type="spellEnd"/>
       <w:r>
@@ -2566,27 +2853,37 @@
           <w:szCs w:val="20"/>
           <w:lang w:eastAsia="it-IT"/>
         </w:rPr>
-        <w:t>studio</w:t>
-      </w:r>
-      <w:r>
-        <w:rPr>
-          <w:rFonts w:ascii="Courier New" w:eastAsia="Times New Roman" w:hAnsi="Courier New" w:cs="Courier New"/>
-          <w:color w:val="000000"/>
-          <w:sz w:val="20"/>
-          <w:szCs w:val="20"/>
-          <w:lang w:eastAsia="it-IT"/>
-        </w:rPr>
-        <w:t>_</w:t>
-      </w:r>
-      <w:r>
-        <w:rPr>
-          <w:rFonts w:ascii="Courier New" w:eastAsia="Times New Roman" w:hAnsi="Courier New" w:cs="Courier New"/>
-          <w:color w:val="000000"/>
-          <w:sz w:val="20"/>
-          <w:szCs w:val="20"/>
-          <w:lang w:eastAsia="it-IT"/>
-        </w:rPr>
-        <w:t>pratico</w:t>
+        <w:t>pra</w:t>
+      </w:r>
+      <w:r>
+        <w:rPr>
+          <w:rFonts w:ascii="Courier New" w:eastAsia="Times New Roman" w:hAnsi="Courier New" w:cs="Courier New"/>
+          <w:color w:val="000000"/>
+          <w:sz w:val="20"/>
+          <w:szCs w:val="20"/>
+          <w:lang w:eastAsia="it-IT"/>
+        </w:rPr>
+        <w:t>c</w:t>
+      </w:r>
+      <w:r>
+        <w:rPr>
+          <w:rFonts w:ascii="Courier New" w:eastAsia="Times New Roman" w:hAnsi="Courier New" w:cs="Courier New"/>
+          <w:color w:val="000000"/>
+          <w:sz w:val="20"/>
+          <w:szCs w:val="20"/>
+          <w:lang w:eastAsia="it-IT"/>
+        </w:rPr>
+        <w:t>tic</w:t>
+      </w:r>
+      <w:r>
+        <w:rPr>
+          <w:rFonts w:ascii="Courier New" w:eastAsia="Times New Roman" w:hAnsi="Courier New" w:cs="Courier New"/>
+          <w:color w:val="000000"/>
+          <w:sz w:val="20"/>
+          <w:szCs w:val="20"/>
+          <w:lang w:eastAsia="it-IT"/>
+        </w:rPr>
+        <w:t>al_learning</w:t>
       </w:r>
       <w:proofErr w:type="spellEnd"/>
       <w:r>
@@ -2638,28 +2935,17 @@
           <w:szCs w:val="20"/>
           <w:lang w:eastAsia="it-IT"/>
         </w:rPr>
-        <w:lastRenderedPageBreak/>
-        <w:t>studio</w:t>
-      </w:r>
-      <w:r>
-        <w:rPr>
-          <w:rFonts w:ascii="Courier New" w:eastAsia="Times New Roman" w:hAnsi="Courier New" w:cs="Courier New"/>
-          <w:color w:val="000000"/>
-          <w:sz w:val="20"/>
-          <w:szCs w:val="20"/>
-          <w:lang w:eastAsia="it-IT"/>
-        </w:rPr>
-        <w:t>_</w:t>
-      </w:r>
-      <w:r>
-        <w:rPr>
-          <w:rFonts w:ascii="Courier New" w:eastAsia="Times New Roman" w:hAnsi="Courier New" w:cs="Courier New"/>
-          <w:color w:val="000000"/>
-          <w:sz w:val="20"/>
-          <w:szCs w:val="20"/>
-          <w:lang w:eastAsia="it-IT"/>
-        </w:rPr>
-        <w:t>guidato</w:t>
+        <w:t>guid</w:t>
+      </w:r>
+      <w:r>
+        <w:rPr>
+          <w:rFonts w:ascii="Courier New" w:eastAsia="Times New Roman" w:hAnsi="Courier New" w:cs="Courier New"/>
+          <w:color w:val="000000"/>
+          <w:sz w:val="20"/>
+          <w:szCs w:val="20"/>
+          <w:lang w:eastAsia="it-IT"/>
+        </w:rPr>
+        <w:t>ed_learning</w:t>
       </w:r>
       <w:proofErr w:type="spellEnd"/>
       <w:r>
@@ -2723,7 +3009,7 @@
           <w:szCs w:val="20"/>
           <w:lang w:eastAsia="it-IT"/>
         </w:rPr>
-        <w:t>studio</w:t>
+        <w:t>analitic</w:t>
       </w:r>
       <w:r>
         <w:rPr>
@@ -2743,9 +3029,19 @@
           <w:szCs w:val="20"/>
           <w:lang w:eastAsia="it-IT"/>
         </w:rPr>
-        <w:t>analitico</w:t>
+        <w:t>learning</w:t>
       </w:r>
       <w:proofErr w:type="spellEnd"/>
+      <w:r>
+        <w:rPr>
+          <w:rFonts w:ascii="Courier New" w:eastAsia="Times New Roman" w:hAnsi="Courier New" w:cs="Courier New"/>
+          <w:color w:val="000000"/>
+          <w:sz w:val="20"/>
+          <w:szCs w:val="20"/>
+          <w:lang w:eastAsia="it-IT"/>
+        </w:rPr>
+        <w:t xml:space="preserve"> </w:t>
+      </w:r>
       <w:r>
         <w:rPr>
           <w:rFonts w:ascii="Courier New" w:eastAsia="Times New Roman" w:hAnsi="Courier New" w:cs="Courier New"/>
@@ -2792,12 +3088,24 @@
         <w:spacing w:after="120" w:line="240" w:lineRule="auto"/>
         <w:rPr>
           <w:rFonts w:ascii="Courier New" w:eastAsia="Times New Roman" w:hAnsi="Courier New" w:cs="Courier New"/>
-          <w:color w:val="000000"/>
-          <w:sz w:val="20"/>
-          <w:szCs w:val="20"/>
-          <w:lang w:eastAsia="it-IT"/>
-        </w:rPr>
-      </w:pPr>
+          <w:b/>
+          <w:bCs/>
+          <w:color w:val="000000"/>
+          <w:sz w:val="20"/>
+          <w:szCs w:val="20"/>
+          <w:lang w:eastAsia="it-IT"/>
+        </w:rPr>
+      </w:pPr>
+      <w:r>
+        <w:rPr>
+          <w:rFonts w:ascii="Courier New" w:eastAsia="Times New Roman" w:hAnsi="Courier New" w:cs="Courier New"/>
+          <w:color w:val="000000"/>
+          <w:sz w:val="20"/>
+          <w:szCs w:val="20"/>
+          <w:lang w:eastAsia="it-IT"/>
+        </w:rPr>
+        <w:softHyphen/>
+      </w:r>
       <w:proofErr w:type="spellStart"/>
       <w:r>
         <w:rPr>
@@ -2807,18 +3115,17 @@
           <w:szCs w:val="20"/>
           <w:lang w:eastAsia="it-IT"/>
         </w:rPr>
-        <w:t>documento_</w:t>
-      </w:r>
-      <w:r>
-        <w:rPr>
-          <w:rFonts w:ascii="Courier New" w:eastAsia="Times New Roman" w:hAnsi="Courier New" w:cs="Courier New"/>
-          <w:color w:val="000000"/>
-          <w:sz w:val="20"/>
-          <w:szCs w:val="20"/>
-          <w:lang w:eastAsia="it-IT"/>
-        </w:rPr>
-        <w:softHyphen/>
-        <w:t>multimediale</w:t>
+        <w:t>multimedia</w:t>
+      </w:r>
+      <w:r>
+        <w:rPr>
+          <w:rFonts w:ascii="Courier New" w:eastAsia="Times New Roman" w:hAnsi="Courier New" w:cs="Courier New"/>
+          <w:color w:val="000000"/>
+          <w:sz w:val="20"/>
+          <w:szCs w:val="20"/>
+          <w:lang w:eastAsia="it-IT"/>
+        </w:rPr>
+        <w:t>_doc</w:t>
       </w:r>
       <w:proofErr w:type="spellEnd"/>
       <w:r>
@@ -2849,7 +3156,27 @@
           <w:szCs w:val="20"/>
           <w:lang w:eastAsia="it-IT"/>
         </w:rPr>
-        <w:t xml:space="preserve"> e multimediale(X)</w:t>
+        <w:t xml:space="preserve"> e multimedi</w:t>
+      </w:r>
+      <w:r>
+        <w:rPr>
+          <w:rFonts w:ascii="Courier New" w:eastAsia="Times New Roman" w:hAnsi="Courier New" w:cs="Courier New"/>
+          <w:color w:val="000000"/>
+          <w:sz w:val="20"/>
+          <w:szCs w:val="20"/>
+          <w:lang w:eastAsia="it-IT"/>
+        </w:rPr>
+        <w:t>a</w:t>
+      </w:r>
+      <w:r>
+        <w:rPr>
+          <w:rFonts w:ascii="Courier New" w:eastAsia="Times New Roman" w:hAnsi="Courier New" w:cs="Courier New"/>
+          <w:color w:val="000000"/>
+          <w:sz w:val="20"/>
+          <w:szCs w:val="20"/>
+          <w:lang w:eastAsia="it-IT"/>
+        </w:rPr>
+        <w:t>(X)</w:t>
       </w:r>
       <w:r>
         <w:rPr>
@@ -2887,6 +3214,79 @@
         <w:spacing w:after="120" w:line="240" w:lineRule="auto"/>
         <w:rPr>
           <w:rFonts w:ascii="Courier New" w:eastAsia="Times New Roman" w:hAnsi="Courier New" w:cs="Courier New"/>
+          <w:color w:val="000000"/>
+          <w:sz w:val="20"/>
+          <w:szCs w:val="20"/>
+          <w:lang w:eastAsia="it-IT"/>
+        </w:rPr>
+      </w:pPr>
+      <w:proofErr w:type="spellStart"/>
+      <w:r>
+        <w:rPr>
+          <w:rFonts w:ascii="Courier New" w:eastAsia="Times New Roman" w:hAnsi="Courier New" w:cs="Courier New"/>
+          <w:color w:val="000000"/>
+          <w:sz w:val="20"/>
+          <w:szCs w:val="20"/>
+          <w:lang w:eastAsia="it-IT"/>
+        </w:rPr>
+        <w:t>test_explanation</w:t>
+      </w:r>
+      <w:proofErr w:type="spellEnd"/>
+      <w:r>
+        <w:rPr>
+          <w:rFonts w:ascii="Courier New" w:eastAsia="Times New Roman" w:hAnsi="Courier New" w:cs="Courier New"/>
+          <w:color w:val="000000"/>
+          <w:sz w:val="20"/>
+          <w:szCs w:val="20"/>
+          <w:lang w:eastAsia="it-IT"/>
+        </w:rPr>
+        <w:t>(X) comprende</w:t>
+      </w:r>
+      <w:r>
+        <w:rPr>
+          <w:rFonts w:ascii="Courier New" w:eastAsia="Times New Roman" w:hAnsi="Courier New" w:cs="Courier New"/>
+          <w:color w:val="000000"/>
+          <w:sz w:val="20"/>
+          <w:szCs w:val="20"/>
+          <w:lang w:eastAsia="it-IT"/>
+        </w:rPr>
+        <w:t xml:space="preserve"> audio e </w:t>
+      </w:r>
+      <w:proofErr w:type="spellStart"/>
+      <w:r>
+        <w:rPr>
+          <w:rFonts w:ascii="Courier New" w:eastAsia="Times New Roman" w:hAnsi="Courier New" w:cs="Courier New"/>
+          <w:color w:val="000000"/>
+          <w:sz w:val="20"/>
+          <w:szCs w:val="20"/>
+          <w:lang w:eastAsia="it-IT"/>
+        </w:rPr>
+        <w:t>sample_</w:t>
+      </w:r>
+      <w:r>
+        <w:rPr>
+          <w:rFonts w:ascii="Courier New" w:eastAsia="Times New Roman" w:hAnsi="Courier New" w:cs="Courier New"/>
+          <w:color w:val="000000"/>
+          <w:sz w:val="20"/>
+          <w:szCs w:val="20"/>
+          <w:lang w:eastAsia="it-IT"/>
+        </w:rPr>
+        <w:t>doc</w:t>
+      </w:r>
+      <w:proofErr w:type="spellEnd"/>
+      <w:r>
+        <w:rPr>
+          <w:rFonts w:ascii="Courier New" w:eastAsia="Times New Roman" w:hAnsi="Courier New" w:cs="Courier New"/>
+          <w:color w:val="000000"/>
+          <w:sz w:val="20"/>
+          <w:szCs w:val="20"/>
+          <w:lang w:eastAsia="it-IT"/>
+        </w:rPr>
+        <w:t xml:space="preserve">(X) </w:t>
+      </w:r>
+      <w:r>
+        <w:rPr>
+          <w:rFonts w:ascii="Courier New" w:eastAsia="Times New Roman" w:hAnsi="Courier New" w:cs="Courier New"/>
           <w:b/>
           <w:bCs/>
           <w:color w:val="000000"/>
@@ -2894,70 +3294,7 @@
           <w:szCs w:val="20"/>
           <w:lang w:eastAsia="it-IT"/>
         </w:rPr>
-      </w:pPr>
-      <w:r>
-        <w:rPr>
-          <w:rFonts w:ascii="Courier New" w:eastAsia="Times New Roman" w:hAnsi="Courier New" w:cs="Courier New"/>
-          <w:color w:val="000000"/>
-          <w:sz w:val="20"/>
-          <w:szCs w:val="20"/>
-          <w:lang w:eastAsia="it-IT"/>
-        </w:rPr>
-        <w:t xml:space="preserve">correlati(X) </w:t>
-      </w:r>
-      <w:r>
-        <w:rPr>
-          <w:rFonts w:ascii="Courier New" w:eastAsia="Times New Roman" w:hAnsi="Courier New" w:cs="Courier New"/>
-          <w:color w:val="000000"/>
-          <w:sz w:val="20"/>
-          <w:szCs w:val="20"/>
-          <w:lang w:eastAsia="it-IT"/>
-        </w:rPr>
-        <w:t xml:space="preserve">comprende </w:t>
-      </w:r>
-      <w:proofErr w:type="spellStart"/>
-      <w:r>
-        <w:rPr>
-          <w:rFonts w:ascii="Courier New" w:eastAsia="Times New Roman" w:hAnsi="Courier New" w:cs="Courier New"/>
-          <w:color w:val="000000"/>
-          <w:sz w:val="20"/>
-          <w:szCs w:val="20"/>
-          <w:lang w:eastAsia="it-IT"/>
-        </w:rPr>
-        <w:t>studio_analitico</w:t>
-      </w:r>
-      <w:proofErr w:type="spellEnd"/>
-      <w:r>
-        <w:rPr>
-          <w:rFonts w:ascii="Courier New" w:eastAsia="Times New Roman" w:hAnsi="Courier New" w:cs="Courier New"/>
-          <w:color w:val="000000"/>
-          <w:sz w:val="20"/>
-          <w:szCs w:val="20"/>
-          <w:lang w:eastAsia="it-IT"/>
-        </w:rPr>
-        <w:t>(X) e documento(X)</w:t>
-      </w:r>
-      <w:r>
-        <w:rPr>
-          <w:rFonts w:ascii="Courier New" w:eastAsia="Times New Roman" w:hAnsi="Courier New" w:cs="Courier New"/>
-          <w:color w:val="000000"/>
-          <w:sz w:val="20"/>
-          <w:szCs w:val="20"/>
-          <w:lang w:eastAsia="it-IT"/>
-        </w:rPr>
-        <w:t xml:space="preserve"> </w:t>
-      </w:r>
-      <w:r>
-        <w:rPr>
-          <w:rFonts w:ascii="Courier New" w:eastAsia="Times New Roman" w:hAnsi="Courier New" w:cs="Courier New"/>
-          <w:b/>
-          <w:bCs/>
-          <w:color w:val="000000"/>
-          <w:sz w:val="20"/>
-          <w:szCs w:val="20"/>
-          <w:lang w:eastAsia="it-IT"/>
-        </w:rPr>
-        <w:t>(mappe)</w:t>
+        <w:t>(approccio tutoriale)</w:t>
       </w:r>
     </w:p>
     <w:p>
@@ -2976,7 +3313,7 @@
           <w:color w:val="000000"/>
           <w:sz w:val="20"/>
           <w:szCs w:val="20"/>
-          <w:lang w:eastAsia="it-IT"/>
+          <w:lang w:val="es-ES" w:eastAsia="it-IT"/>
         </w:rPr>
       </w:pPr>
       <w:proofErr w:type="spellStart"/>
@@ -2986,19 +3323,19 @@
           <w:color w:val="000000"/>
           <w:sz w:val="20"/>
           <w:szCs w:val="20"/>
-          <w:lang w:eastAsia="it-IT"/>
-        </w:rPr>
-        <w:t>spegazione</w:t>
-      </w:r>
-      <w:r>
-        <w:rPr>
-          <w:rFonts w:ascii="Courier New" w:eastAsia="Times New Roman" w:hAnsi="Courier New" w:cs="Courier New"/>
-          <w:color w:val="000000"/>
-          <w:sz w:val="20"/>
-          <w:szCs w:val="20"/>
-          <w:lang w:eastAsia="it-IT"/>
-        </w:rPr>
-        <w:t>_efficace</w:t>
+          <w:lang w:val="es-ES" w:eastAsia="it-IT"/>
+        </w:rPr>
+        <w:t>video_</w:t>
+      </w:r>
+      <w:r>
+        <w:rPr>
+          <w:rFonts w:ascii="Courier New" w:eastAsia="Times New Roman" w:hAnsi="Courier New" w:cs="Courier New"/>
+          <w:color w:val="000000"/>
+          <w:sz w:val="20"/>
+          <w:szCs w:val="20"/>
+          <w:lang w:val="es-ES" w:eastAsia="it-IT"/>
+        </w:rPr>
+        <w:t>explanation</w:t>
       </w:r>
       <w:proofErr w:type="spellEnd"/>
       <w:r>
@@ -3007,19 +3344,29 @@
           <w:color w:val="000000"/>
           <w:sz w:val="20"/>
           <w:szCs w:val="20"/>
-          <w:lang w:eastAsia="it-IT"/>
-        </w:rPr>
-        <w:t>(X) comprende</w:t>
-      </w:r>
-      <w:r>
-        <w:rPr>
-          <w:rFonts w:ascii="Courier New" w:eastAsia="Times New Roman" w:hAnsi="Courier New" w:cs="Courier New"/>
-          <w:color w:val="000000"/>
-          <w:sz w:val="20"/>
-          <w:szCs w:val="20"/>
-          <w:lang w:eastAsia="it-IT"/>
-        </w:rPr>
-        <w:t xml:space="preserve"> audio e </w:t>
+          <w:lang w:val="es-ES" w:eastAsia="it-IT"/>
+        </w:rPr>
+        <w:t xml:space="preserve"> </w:t>
+      </w:r>
+      <w:r>
+        <w:rPr>
+          <w:rFonts w:ascii="Courier New" w:eastAsia="Times New Roman" w:hAnsi="Courier New" w:cs="Courier New"/>
+          <w:color w:val="000000"/>
+          <w:sz w:val="20"/>
+          <w:szCs w:val="20"/>
+          <w:lang w:val="es-ES" w:eastAsia="it-IT"/>
+        </w:rPr>
+        <w:t xml:space="preserve">(X) </w:t>
+      </w:r>
+      <w:r>
+        <w:rPr>
+          <w:rFonts w:ascii="Courier New" w:eastAsia="Times New Roman" w:hAnsi="Courier New" w:cs="Courier New"/>
+          <w:color w:val="000000"/>
+          <w:sz w:val="20"/>
+          <w:szCs w:val="20"/>
+          <w:lang w:val="es-ES" w:eastAsia="it-IT"/>
+        </w:rPr>
+        <w:t xml:space="preserve">comprende </w:t>
       </w:r>
       <w:proofErr w:type="spellStart"/>
       <w:r>
@@ -3028,9 +3375,19 @@
           <w:color w:val="000000"/>
           <w:sz w:val="20"/>
           <w:szCs w:val="20"/>
-          <w:lang w:eastAsia="it-IT"/>
-        </w:rPr>
-        <w:t>doc_supporto</w:t>
+          <w:lang w:val="es-ES" w:eastAsia="it-IT"/>
+        </w:rPr>
+        <w:t>practical</w:t>
+      </w:r>
+      <w:r>
+        <w:rPr>
+          <w:rFonts w:ascii="Courier New" w:eastAsia="Times New Roman" w:hAnsi="Courier New" w:cs="Courier New"/>
+          <w:color w:val="000000"/>
+          <w:sz w:val="20"/>
+          <w:szCs w:val="20"/>
+          <w:lang w:val="es-ES" w:eastAsia="it-IT"/>
+        </w:rPr>
+        <w:t>_learning</w:t>
       </w:r>
       <w:proofErr w:type="spellEnd"/>
       <w:r>
@@ -3039,9 +3396,19 @@
           <w:color w:val="000000"/>
           <w:sz w:val="20"/>
           <w:szCs w:val="20"/>
-          <w:lang w:eastAsia="it-IT"/>
-        </w:rPr>
-        <w:t xml:space="preserve">(X) </w:t>
+          <w:lang w:val="es-ES" w:eastAsia="it-IT"/>
+        </w:rPr>
+        <w:t>(X) e multimedia(X)</w:t>
+      </w:r>
+      <w:r>
+        <w:rPr>
+          <w:rFonts w:ascii="Courier New" w:eastAsia="Times New Roman" w:hAnsi="Courier New" w:cs="Courier New"/>
+          <w:color w:val="000000"/>
+          <w:sz w:val="20"/>
+          <w:szCs w:val="20"/>
+          <w:lang w:val="es-ES" w:eastAsia="it-IT"/>
+        </w:rPr>
+        <w:t>(</w:t>
       </w:r>
       <w:r>
         <w:rPr>
@@ -3051,9 +3418,19 @@
           <w:color w:val="000000"/>
           <w:sz w:val="20"/>
           <w:szCs w:val="20"/>
-          <w:lang w:eastAsia="it-IT"/>
-        </w:rPr>
-        <w:t>(approccio tutoriale)</w:t>
+          <w:lang w:val="es-ES" w:eastAsia="it-IT"/>
+        </w:rPr>
+        <w:t>video</w:t>
+      </w:r>
+      <w:r>
+        <w:rPr>
+          <w:rFonts w:ascii="Courier New" w:eastAsia="Times New Roman" w:hAnsi="Courier New" w:cs="Courier New"/>
+          <w:color w:val="000000"/>
+          <w:sz w:val="20"/>
+          <w:szCs w:val="20"/>
+          <w:lang w:val="es-ES" w:eastAsia="it-IT"/>
+        </w:rPr>
+        <w:t>)</w:t>
       </w:r>
     </w:p>
     <w:p>
@@ -3072,7 +3449,7 @@
           <w:color w:val="000000"/>
           <w:sz w:val="20"/>
           <w:szCs w:val="20"/>
-          <w:lang w:eastAsia="it-IT"/>
+          <w:lang w:val="en-GB" w:eastAsia="it-IT"/>
         </w:rPr>
       </w:pPr>
       <w:proofErr w:type="spellStart"/>
@@ -3082,9 +3459,19 @@
           <w:color w:val="000000"/>
           <w:sz w:val="20"/>
           <w:szCs w:val="20"/>
-          <w:lang w:eastAsia="it-IT"/>
-        </w:rPr>
-        <w:t>video_dimostrativo</w:t>
+          <w:lang w:val="en-GB" w:eastAsia="it-IT"/>
+        </w:rPr>
+        <w:t>audio</w:t>
+      </w:r>
+      <w:r>
+        <w:rPr>
+          <w:rFonts w:ascii="Courier New" w:eastAsia="Times New Roman" w:hAnsi="Courier New" w:cs="Courier New"/>
+          <w:color w:val="000000"/>
+          <w:sz w:val="20"/>
+          <w:szCs w:val="20"/>
+          <w:lang w:val="en-GB" w:eastAsia="it-IT"/>
+        </w:rPr>
+        <w:t>_explanation</w:t>
       </w:r>
       <w:proofErr w:type="spellEnd"/>
       <w:r>
@@ -3093,20 +3480,10 @@
           <w:color w:val="000000"/>
           <w:sz w:val="20"/>
           <w:szCs w:val="20"/>
-          <w:lang w:eastAsia="it-IT"/>
+          <w:lang w:val="en-GB" w:eastAsia="it-IT"/>
         </w:rPr>
         <w:t xml:space="preserve">(X) </w:t>
       </w:r>
-      <w:r>
-        <w:rPr>
-          <w:rFonts w:ascii="Courier New" w:eastAsia="Times New Roman" w:hAnsi="Courier New" w:cs="Courier New"/>
-          <w:color w:val="000000"/>
-          <w:sz w:val="20"/>
-          <w:szCs w:val="20"/>
-          <w:lang w:eastAsia="it-IT"/>
-        </w:rPr>
-        <w:t xml:space="preserve">comprende </w:t>
-      </w:r>
       <w:proofErr w:type="spellStart"/>
       <w:r>
         <w:rPr>
@@ -3114,9 +3491,9 @@
           <w:color w:val="000000"/>
           <w:sz w:val="20"/>
           <w:szCs w:val="20"/>
-          <w:lang w:eastAsia="it-IT"/>
-        </w:rPr>
-        <w:t>studio_autonomo</w:t>
+          <w:lang w:val="en-GB" w:eastAsia="it-IT"/>
+        </w:rPr>
+        <w:t>comprende</w:t>
       </w:r>
       <w:proofErr w:type="spellEnd"/>
       <w:r>
@@ -3125,41 +3502,31 @@
           <w:color w:val="000000"/>
           <w:sz w:val="20"/>
           <w:szCs w:val="20"/>
-          <w:lang w:eastAsia="it-IT"/>
-        </w:rPr>
-        <w:t>(X) e multimediale(X)</w:t>
-      </w:r>
-      <w:r>
-        <w:rPr>
-          <w:rFonts w:ascii="Courier New" w:eastAsia="Times New Roman" w:hAnsi="Courier New" w:cs="Courier New"/>
-          <w:color w:val="000000"/>
-          <w:sz w:val="20"/>
-          <w:szCs w:val="20"/>
-          <w:lang w:eastAsia="it-IT"/>
-        </w:rPr>
-        <w:t>(</w:t>
-      </w:r>
-      <w:r>
-        <w:rPr>
-          <w:rFonts w:ascii="Courier New" w:eastAsia="Times New Roman" w:hAnsi="Courier New" w:cs="Courier New"/>
-          <w:b/>
-          <w:bCs/>
-          <w:color w:val="000000"/>
-          <w:sz w:val="20"/>
-          <w:szCs w:val="20"/>
-          <w:lang w:eastAsia="it-IT"/>
-        </w:rPr>
-        <w:t>video</w:t>
-      </w:r>
-      <w:r>
-        <w:rPr>
-          <w:rFonts w:ascii="Courier New" w:eastAsia="Times New Roman" w:hAnsi="Courier New" w:cs="Courier New"/>
-          <w:color w:val="000000"/>
-          <w:sz w:val="20"/>
-          <w:szCs w:val="20"/>
-          <w:lang w:eastAsia="it-IT"/>
-        </w:rPr>
-        <w:t>)</w:t>
+          <w:lang w:val="en-GB" w:eastAsia="it-IT"/>
+        </w:rPr>
+        <w:t xml:space="preserve"> multimedia(X) e </w:t>
+      </w:r>
+      <w:proofErr w:type="spellStart"/>
+      <w:r>
+        <w:rPr>
+          <w:rFonts w:ascii="Courier New" w:eastAsia="Times New Roman" w:hAnsi="Courier New" w:cs="Courier New"/>
+          <w:color w:val="000000"/>
+          <w:sz w:val="20"/>
+          <w:szCs w:val="20"/>
+          <w:lang w:val="en-GB" w:eastAsia="it-IT"/>
+        </w:rPr>
+        <w:t>guided_learning</w:t>
+      </w:r>
+      <w:proofErr w:type="spellEnd"/>
+      <w:r>
+        <w:rPr>
+          <w:rFonts w:ascii="Courier New" w:eastAsia="Times New Roman" w:hAnsi="Courier New" w:cs="Courier New"/>
+          <w:color w:val="000000"/>
+          <w:sz w:val="20"/>
+          <w:szCs w:val="20"/>
+          <w:lang w:val="en-GB" w:eastAsia="it-IT"/>
+        </w:rPr>
+        <w:t>(X)</w:t>
       </w:r>
     </w:p>
     <w:p>
@@ -3190,7 +3557,27 @@
           <w:szCs w:val="20"/>
           <w:lang w:eastAsia="it-IT"/>
         </w:rPr>
-        <w:t>studio_approfondito</w:t>
+        <w:t>deep</w:t>
+      </w:r>
+      <w:r>
+        <w:rPr>
+          <w:rFonts w:ascii="Courier New" w:eastAsia="Times New Roman" w:hAnsi="Courier New" w:cs="Courier New"/>
+          <w:color w:val="000000"/>
+          <w:sz w:val="20"/>
+          <w:szCs w:val="20"/>
+          <w:lang w:eastAsia="it-IT"/>
+        </w:rPr>
+        <w:t>_</w:t>
+      </w:r>
+      <w:r>
+        <w:rPr>
+          <w:rFonts w:ascii="Courier New" w:eastAsia="Times New Roman" w:hAnsi="Courier New" w:cs="Courier New"/>
+          <w:color w:val="000000"/>
+          <w:sz w:val="20"/>
+          <w:szCs w:val="20"/>
+          <w:lang w:eastAsia="it-IT"/>
+        </w:rPr>
+        <w:t>learning</w:t>
       </w:r>
       <w:proofErr w:type="spellEnd"/>
       <w:r>
@@ -3212,7 +3599,17 @@
           <w:szCs w:val="20"/>
           <w:lang w:eastAsia="it-IT"/>
         </w:rPr>
-        <w:t>studio_analitico</w:t>
+        <w:t>analitic</w:t>
+      </w:r>
+      <w:r>
+        <w:rPr>
+          <w:rFonts w:ascii="Courier New" w:eastAsia="Times New Roman" w:hAnsi="Courier New" w:cs="Courier New"/>
+          <w:color w:val="000000"/>
+          <w:sz w:val="20"/>
+          <w:szCs w:val="20"/>
+          <w:lang w:eastAsia="it-IT"/>
+        </w:rPr>
+        <w:t>_learning</w:t>
       </w:r>
       <w:proofErr w:type="spellEnd"/>
       <w:r>
@@ -3223,7 +3620,39 @@
           <w:szCs w:val="20"/>
           <w:lang w:eastAsia="it-IT"/>
         </w:rPr>
-        <w:t>(X)e documento(X) e multimediale(X)</w:t>
+        <w:t>(X</w:t>
+      </w:r>
+      <w:r>
+        <w:rPr>
+          <w:rFonts w:ascii="Courier New" w:eastAsia="Times New Roman" w:hAnsi="Courier New" w:cs="Courier New"/>
+          <w:color w:val="000000"/>
+          <w:sz w:val="20"/>
+          <w:szCs w:val="20"/>
+          <w:lang w:eastAsia="it-IT"/>
+        </w:rPr>
+        <w:t xml:space="preserve">), </w:t>
+      </w:r>
+      <w:proofErr w:type="spellStart"/>
+      <w:r>
+        <w:rPr>
+          <w:rFonts w:ascii="Courier New" w:eastAsia="Times New Roman" w:hAnsi="Courier New" w:cs="Courier New"/>
+          <w:color w:val="000000"/>
+          <w:sz w:val="20"/>
+          <w:szCs w:val="20"/>
+          <w:lang w:eastAsia="it-IT"/>
+        </w:rPr>
+        <w:t>document</w:t>
+      </w:r>
+      <w:proofErr w:type="spellEnd"/>
+      <w:r>
+        <w:rPr>
+          <w:rFonts w:ascii="Courier New" w:eastAsia="Times New Roman" w:hAnsi="Courier New" w:cs="Courier New"/>
+          <w:color w:val="000000"/>
+          <w:sz w:val="20"/>
+          <w:szCs w:val="20"/>
+          <w:lang w:eastAsia="it-IT"/>
+        </w:rPr>
+        <w:t>(X) e multimedia(X)</w:t>
       </w:r>
       <w:r>
         <w:rPr>
@@ -3257,6 +3686,142 @@
         </w:rPr>
         <w:t>)</w:t>
       </w:r>
+    </w:p>
+    <w:p>
+      <w:pPr>
+        <w:pStyle w:val="Paragrafoelenco"/>
+        <w:numPr>
+          <w:ilvl w:val="0"/>
+          <w:numId w:val="11"/>
+        </w:numPr>
+        <w:tabs>
+          <w:tab w:val="left" w:pos="6330"/>
+        </w:tabs>
+        <w:spacing w:after="120" w:line="240" w:lineRule="auto"/>
+        <w:rPr>
+          <w:rFonts w:ascii="Courier New" w:eastAsia="Times New Roman" w:hAnsi="Courier New" w:cs="Courier New"/>
+          <w:color w:val="000000"/>
+          <w:sz w:val="20"/>
+          <w:szCs w:val="20"/>
+          <w:lang w:val="en-GB" w:eastAsia="it-IT"/>
+        </w:rPr>
+      </w:pPr>
+      <w:proofErr w:type="spellStart"/>
+      <w:r>
+        <w:rPr>
+          <w:rFonts w:ascii="Courier New" w:eastAsia="Times New Roman" w:hAnsi="Courier New" w:cs="Courier New"/>
+          <w:color w:val="000000"/>
+          <w:sz w:val="20"/>
+          <w:szCs w:val="20"/>
+          <w:lang w:val="en-GB" w:eastAsia="it-IT"/>
+        </w:rPr>
+        <w:t>key_doc</w:t>
+      </w:r>
+      <w:proofErr w:type="spellEnd"/>
+      <w:r>
+        <w:rPr>
+          <w:rFonts w:ascii="Courier New" w:eastAsia="Times New Roman" w:hAnsi="Courier New" w:cs="Courier New"/>
+          <w:color w:val="000000"/>
+          <w:sz w:val="20"/>
+          <w:szCs w:val="20"/>
+          <w:lang w:val="en-GB" w:eastAsia="it-IT"/>
+        </w:rPr>
+        <w:t xml:space="preserve">(X) </w:t>
+      </w:r>
+      <w:proofErr w:type="spellStart"/>
+      <w:r>
+        <w:rPr>
+          <w:rFonts w:ascii="Courier New" w:eastAsia="Times New Roman" w:hAnsi="Courier New" w:cs="Courier New"/>
+          <w:color w:val="000000"/>
+          <w:sz w:val="20"/>
+          <w:szCs w:val="20"/>
+          <w:lang w:val="en-GB" w:eastAsia="it-IT"/>
+        </w:rPr>
+        <w:t>comprende</w:t>
+      </w:r>
+      <w:proofErr w:type="spellEnd"/>
+      <w:r>
+        <w:rPr>
+          <w:rFonts w:ascii="Courier New" w:eastAsia="Times New Roman" w:hAnsi="Courier New" w:cs="Courier New"/>
+          <w:color w:val="000000"/>
+          <w:sz w:val="20"/>
+          <w:szCs w:val="20"/>
+          <w:lang w:val="en-GB" w:eastAsia="it-IT"/>
+        </w:rPr>
+        <w:t xml:space="preserve"> </w:t>
+      </w:r>
+      <w:proofErr w:type="spellStart"/>
+      <w:r>
+        <w:rPr>
+          <w:rFonts w:ascii="Courier New" w:eastAsia="Times New Roman" w:hAnsi="Courier New" w:cs="Courier New"/>
+          <w:color w:val="000000"/>
+          <w:sz w:val="20"/>
+          <w:szCs w:val="20"/>
+          <w:lang w:val="en-GB" w:eastAsia="it-IT"/>
+        </w:rPr>
+        <w:t>an</w:t>
+      </w:r>
+      <w:r>
+        <w:rPr>
+          <w:rFonts w:ascii="Courier New" w:eastAsia="Times New Roman" w:hAnsi="Courier New" w:cs="Courier New"/>
+          <w:color w:val="000000"/>
+          <w:sz w:val="20"/>
+          <w:szCs w:val="20"/>
+          <w:lang w:val="en-GB" w:eastAsia="it-IT"/>
+        </w:rPr>
+        <w:t>alitic_learning</w:t>
+      </w:r>
+      <w:proofErr w:type="spellEnd"/>
+      <w:r>
+        <w:rPr>
+          <w:rFonts w:ascii="Courier New" w:eastAsia="Times New Roman" w:hAnsi="Courier New" w:cs="Courier New"/>
+          <w:color w:val="000000"/>
+          <w:sz w:val="20"/>
+          <w:szCs w:val="20"/>
+          <w:lang w:val="en-GB" w:eastAsia="it-IT"/>
+        </w:rPr>
+        <w:t>(X)e document(X)</w:t>
+      </w:r>
+      <w:r>
+        <w:rPr>
+          <w:rFonts w:ascii="Courier New" w:eastAsia="Times New Roman" w:hAnsi="Courier New" w:cs="Courier New"/>
+          <w:b/>
+          <w:bCs/>
+          <w:color w:val="000000"/>
+          <w:sz w:val="20"/>
+          <w:szCs w:val="20"/>
+          <w:lang w:eastAsia="it-IT"/>
+        </w:rPr>
+        <w:t xml:space="preserve"> </w:t>
+      </w:r>
+      <w:r>
+        <w:rPr>
+          <w:rFonts w:ascii="Courier New" w:eastAsia="Times New Roman" w:hAnsi="Courier New" w:cs="Courier New"/>
+          <w:b/>
+          <w:bCs/>
+          <w:color w:val="000000"/>
+          <w:sz w:val="20"/>
+          <w:szCs w:val="20"/>
+          <w:lang w:eastAsia="it-IT"/>
+        </w:rPr>
+        <w:t>(mappe)</w:t>
+      </w:r>
+    </w:p>
+    <w:p>
+      <w:pPr>
+        <w:pStyle w:val="Paragrafoelenco"/>
+        <w:tabs>
+          <w:tab w:val="left" w:pos="6330"/>
+        </w:tabs>
+        <w:spacing w:after="120" w:line="240" w:lineRule="auto"/>
+        <w:rPr>
+          <w:rFonts w:ascii="Courier New" w:eastAsia="Times New Roman" w:hAnsi="Courier New" w:cs="Courier New"/>
+          <w:color w:val="000000"/>
+          <w:sz w:val="20"/>
+          <w:szCs w:val="20"/>
+          <w:lang w:val="en-GB" w:eastAsia="it-IT"/>
+        </w:rPr>
+      </w:pPr>
     </w:p>
     <w:p>
       <w:pPr>
@@ -3401,7 +3966,7 @@
   <w:abstractNum w:abstractNumId="1" w15:restartNumberingAfterBreak="0">
     <w:nsid w:val="226B0CB2"/>
     <w:multiLevelType w:val="hybridMultilevel"/>
-    <w:tmpl w:val="68480472"/>
+    <w:tmpl w:val="7E1A3C3E"/>
     <w:lvl w:ilvl="0" w:tplc="0410000F">
       <w:start w:val="1"/>
       <w:numFmt w:val="decimal"/>

</xml_diff>